<commit_message>
Add and edits to documentation
- added a file with instructions on how to update filepaths in PBI
- edits for more clarity to refresh PBI instructions
</commit_message>
<xml_diff>
--- a/documentation/NCW Epi Dashboards_refresh PowerBI instructions.docx
+++ b/documentation/NCW Epi Dashboards_refresh PowerBI instructions.docx
@@ -1,6 +1,6 @@
 
 <file path=word/document.xml><?xml version="1.0" encoding="utf-8"?>
-<w:document xmlns:wpc="http://schemas.microsoft.com/office/word/2010/wordprocessingCanvas" xmlns:cx="http://schemas.microsoft.com/office/drawing/2014/chartex" xmlns:cx1="http://schemas.microsoft.com/office/drawing/2015/9/8/chartex" xmlns:cx2="http://schemas.microsoft.com/office/drawing/2015/10/21/chartex" xmlns:cx3="http://schemas.microsoft.com/office/drawing/2016/5/9/chartex" xmlns:cx4="http://schemas.microsoft.com/office/drawing/2016/5/10/chartex" xmlns:cx5="http://schemas.microsoft.com/office/drawing/2016/5/11/chartex" xmlns:cx6="http://schemas.microsoft.com/office/drawing/2016/5/12/chartex" xmlns:cx7="http://schemas.microsoft.com/office/drawing/2016/5/13/chartex" xmlns:cx8="http://schemas.microsoft.com/office/drawing/2016/5/14/chartex" xmlns:mc="http://schemas.openxmlformats.org/markup-compatibility/2006" xmlns:aink="http://schemas.microsoft.com/office/drawing/2016/ink" xmlns:am3d="http://schemas.microsoft.com/office/drawing/2017/model3d" xmlns:o="urn:schemas-microsoft-com:office:office" xmlns:oel="http://schemas.microsoft.com/office/2019/extlst" xmlns:r="http://schemas.openxmlformats.org/officeDocument/2006/relationships" xmlns:m="http://schemas.openxmlformats.org/officeDocument/2006/math" xmlns:v="urn:schemas-microsoft-com:vml" xmlns:wp14="http://schemas.microsoft.com/office/word/2010/wordprocessingDrawing" xmlns:wp="http://schemas.openxmlformats.org/drawingml/2006/wordprocessingDrawing" xmlns:w10="urn:schemas-microsoft-com:office:word" xmlns:w="http://schemas.openxmlformats.org/wordprocessingml/2006/main" xmlns:w14="http://schemas.microsoft.com/office/word/2010/wordml" xmlns:w15="http://schemas.microsoft.com/office/word/2012/wordml" xmlns:w16cex="http://schemas.microsoft.com/office/word/2018/wordml/cex" xmlns:w16cid="http://schemas.microsoft.com/office/word/2016/wordml/cid" xmlns:w16="http://schemas.microsoft.com/office/word/2018/wordml" xmlns:w16du="http://schemas.microsoft.com/office/word/2023/wordml/word16du" xmlns:w16sdtdh="http://schemas.microsoft.com/office/word/2020/wordml/sdtdatahash" xmlns:w16se="http://schemas.microsoft.com/office/word/2015/wordml/symex" xmlns:wpg="http://schemas.microsoft.com/office/word/2010/wordprocessingGroup" xmlns:wpi="http://schemas.microsoft.com/office/word/2010/wordprocessingInk" xmlns:wne="http://schemas.microsoft.com/office/word/2006/wordml" xmlns:wps="http://schemas.microsoft.com/office/word/2010/wordprocessingShape" mc:Ignorable="w14 w15 w16se w16cid w16 w16cex w16sdtdh w16du wp14">
+<w:document xmlns:wpc="http://schemas.microsoft.com/office/word/2010/wordprocessingCanvas" xmlns:cx="http://schemas.microsoft.com/office/drawing/2014/chartex" xmlns:cx1="http://schemas.microsoft.com/office/drawing/2015/9/8/chartex" xmlns:cx2="http://schemas.microsoft.com/office/drawing/2015/10/21/chartex" xmlns:cx3="http://schemas.microsoft.com/office/drawing/2016/5/9/chartex" xmlns:cx4="http://schemas.microsoft.com/office/drawing/2016/5/10/chartex" xmlns:cx5="http://schemas.microsoft.com/office/drawing/2016/5/11/chartex" xmlns:cx6="http://schemas.microsoft.com/office/drawing/2016/5/12/chartex" xmlns:cx7="http://schemas.microsoft.com/office/drawing/2016/5/13/chartex" xmlns:cx8="http://schemas.microsoft.com/office/drawing/2016/5/14/chartex" xmlns:mc="http://schemas.openxmlformats.org/markup-compatibility/2006" xmlns:aink="http://schemas.microsoft.com/office/drawing/2016/ink" xmlns:am3d="http://schemas.microsoft.com/office/drawing/2017/model3d" xmlns:o="urn:schemas-microsoft-com:office:office" xmlns:oel="http://schemas.microsoft.com/office/2019/extlst" xmlns:r="http://schemas.openxmlformats.org/officeDocument/2006/relationships" xmlns:m="http://schemas.openxmlformats.org/officeDocument/2006/math" xmlns:v="urn:schemas-microsoft-com:vml" xmlns:wp14="http://schemas.microsoft.com/office/word/2010/wordprocessingDrawing" xmlns:wp="http://schemas.openxmlformats.org/drawingml/2006/wordprocessingDrawing" xmlns:w10="urn:schemas-microsoft-com:office:word" xmlns:w="http://schemas.openxmlformats.org/wordprocessingml/2006/main" xmlns:w14="http://schemas.microsoft.com/office/word/2010/wordml" xmlns:w15="http://schemas.microsoft.com/office/word/2012/wordml" xmlns:w16cex="http://schemas.microsoft.com/office/word/2018/wordml/cex" xmlns:w16cid="http://schemas.microsoft.com/office/word/2016/wordml/cid" xmlns:w16="http://schemas.microsoft.com/office/word/2018/wordml" xmlns:w16sdtdh="http://schemas.microsoft.com/office/word/2020/wordml/sdtdatahash" xmlns:w16se="http://schemas.microsoft.com/office/word/2015/wordml/symex" xmlns:wpg="http://schemas.microsoft.com/office/word/2010/wordprocessingGroup" xmlns:wpi="http://schemas.microsoft.com/office/word/2010/wordprocessingInk" xmlns:wne="http://schemas.microsoft.com/office/word/2006/wordml" xmlns:wps="http://schemas.microsoft.com/office/word/2010/wordprocessingShape" mc:Ignorable="w14 w15 w16se w16cid w16 w16cex w16sdtdh wp14">
   <w:body>
     <w:p>
       <w:r>
@@ -10,7 +10,25 @@
         <w:t>Note</w:t>
       </w:r>
       <w:r>
-        <w:t>: Before beginning</w:t>
+        <w:rPr>
+          <w:b/>
+        </w:rPr>
+        <w:t>s</w:t>
+      </w:r>
+      <w:r>
+        <w:t xml:space="preserve">: </w:t>
+      </w:r>
+    </w:p>
+    <w:p>
+      <w:pPr>
+        <w:pStyle w:val="ListParagraph"/>
+        <w:numPr>
+          <w:ilvl w:val="0"/>
+          <w:numId w:val="3"/>
+        </w:numPr>
+      </w:pPr>
+      <w:r>
+        <w:t>Before beginning</w:t>
       </w:r>
       <w:r>
         <w:t>,</w:t>
@@ -77,6 +95,138 @@
         <w:t>documentation.</w:t>
       </w:r>
     </w:p>
+    <w:p>
+      <w:pPr>
+        <w:pStyle w:val="ListParagraph"/>
+        <w:numPr>
+          <w:ilvl w:val="0"/>
+          <w:numId w:val="3"/>
+        </w:numPr>
+      </w:pPr>
+      <w:r>
+        <w:t xml:space="preserve">You should refresh the dashboards when there is new data or changes to existing data. </w:t>
+      </w:r>
+    </w:p>
+    <w:p>
+      <w:pPr>
+        <w:pStyle w:val="ListParagraph"/>
+        <w:numPr>
+          <w:ilvl w:val="0"/>
+          <w:numId w:val="3"/>
+        </w:numPr>
+      </w:pPr>
+      <w:r>
+        <w:t xml:space="preserve">You will need to refresh separately for each dashboard. There are 7. Replace the names of the dashboards where you see </w:t>
+      </w:r>
+      <w:r>
+        <w:rPr>
+          <w:b/>
+          <w:bCs/>
+        </w:rPr>
+        <w:t>dashboard</w:t>
+      </w:r>
+      <w:r>
+        <w:t xml:space="preserve"> in the instructions.</w:t>
+      </w:r>
+    </w:p>
+    <w:p>
+      <w:pPr>
+        <w:pStyle w:val="ListParagraph"/>
+        <w:numPr>
+          <w:ilvl w:val="1"/>
+          <w:numId w:val="3"/>
+        </w:numPr>
+      </w:pPr>
+      <w:proofErr w:type="spellStart"/>
+      <w:r>
+        <w:t>access_to_healthcare_generalpop.pbix</w:t>
+      </w:r>
+      <w:proofErr w:type="spellEnd"/>
+    </w:p>
+    <w:p>
+      <w:pPr>
+        <w:pStyle w:val="ListParagraph"/>
+        <w:numPr>
+          <w:ilvl w:val="1"/>
+          <w:numId w:val="3"/>
+        </w:numPr>
+      </w:pPr>
+      <w:proofErr w:type="spellStart"/>
+      <w:r>
+        <w:t>access_to_healthcare_youth.pbix</w:t>
+      </w:r>
+      <w:proofErr w:type="spellEnd"/>
+    </w:p>
+    <w:p>
+      <w:pPr>
+        <w:pStyle w:val="ListParagraph"/>
+        <w:numPr>
+          <w:ilvl w:val="1"/>
+          <w:numId w:val="3"/>
+        </w:numPr>
+      </w:pPr>
+      <w:proofErr w:type="spellStart"/>
+      <w:r>
+        <w:t>ccmhd.pbix</w:t>
+      </w:r>
+      <w:proofErr w:type="spellEnd"/>
+    </w:p>
+    <w:p>
+      <w:pPr>
+        <w:pStyle w:val="ListParagraph"/>
+        <w:numPr>
+          <w:ilvl w:val="1"/>
+          <w:numId w:val="3"/>
+        </w:numPr>
+      </w:pPr>
+      <w:proofErr w:type="spellStart"/>
+      <w:r>
+        <w:t>esdh.pbix</w:t>
+      </w:r>
+      <w:proofErr w:type="spellEnd"/>
+    </w:p>
+    <w:p>
+      <w:pPr>
+        <w:pStyle w:val="ListParagraph"/>
+        <w:numPr>
+          <w:ilvl w:val="1"/>
+          <w:numId w:val="3"/>
+        </w:numPr>
+      </w:pPr>
+      <w:proofErr w:type="spellStart"/>
+      <w:r>
+        <w:t>injury_violence.pbix</w:t>
+      </w:r>
+      <w:proofErr w:type="spellEnd"/>
+    </w:p>
+    <w:p>
+      <w:pPr>
+        <w:pStyle w:val="ListParagraph"/>
+        <w:numPr>
+          <w:ilvl w:val="1"/>
+          <w:numId w:val="3"/>
+        </w:numPr>
+      </w:pPr>
+      <w:proofErr w:type="spellStart"/>
+      <w:r>
+        <w:t>pophealth_outcomes.pbix</w:t>
+      </w:r>
+      <w:proofErr w:type="spellEnd"/>
+    </w:p>
+    <w:p>
+      <w:pPr>
+        <w:pStyle w:val="ListParagraph"/>
+        <w:numPr>
+          <w:ilvl w:val="1"/>
+          <w:numId w:val="3"/>
+        </w:numPr>
+      </w:pPr>
+      <w:proofErr w:type="spellStart"/>
+      <w:r>
+        <w:t>youth_risk.pbix</w:t>
+      </w:r>
+      <w:proofErr w:type="spellEnd"/>
+    </w:p>
     <w:p/>
     <w:p>
       <w:r>
@@ -108,7 +258,7 @@
         <w:rPr>
           <w:b/>
         </w:rPr>
-        <w:t>ncw_dashboard</w:t>
+        <w:t>dashboard</w:t>
       </w:r>
       <w:r>
         <w:t xml:space="preserve"> report in Power BI desktop </w:t>
@@ -211,6 +361,7 @@
         <w:rPr>
           <w:noProof/>
         </w:rPr>
+        <w:lastRenderedPageBreak/>
         <w:drawing>
           <wp:inline distT="114300" distB="114300" distL="114300" distR="114300" wp14:anchorId="22609001" wp14:editId="6D8142B6">
             <wp:extent cx="4114800" cy="2149983"/>
@@ -267,7 +418,6 @@
         <w:rPr>
           <w:noProof/>
         </w:rPr>
-        <w:lastRenderedPageBreak/>
         <w:drawing>
           <wp:inline distT="114300" distB="114300" distL="114300" distR="114300" wp14:anchorId="12E943D8" wp14:editId="19DC7589">
             <wp:extent cx="4114800" cy="2160270"/>
@@ -380,6 +530,7 @@
         <w:rPr>
           <w:noProof/>
         </w:rPr>
+        <w:lastRenderedPageBreak/>
         <w:drawing>
           <wp:inline distT="114300" distB="114300" distL="114300" distR="114300" wp14:anchorId="0B02FA65" wp14:editId="0C4CB043">
             <wp:extent cx="4114800" cy="2164743"/>
@@ -447,7 +598,6 @@
         <w:rPr>
           <w:noProof/>
         </w:rPr>
-        <w:lastRenderedPageBreak/>
         <w:drawing>
           <wp:inline distT="114300" distB="114300" distL="114300" distR="114300" wp14:anchorId="7512BD53" wp14:editId="6AF601D3">
             <wp:extent cx="4114800" cy="2165018"/>
@@ -571,6 +721,7 @@
         <w:rPr>
           <w:noProof/>
         </w:rPr>
+        <w:lastRenderedPageBreak/>
         <w:drawing>
           <wp:inline distT="114300" distB="114300" distL="114300" distR="114300" wp14:anchorId="3D7ABC8C" wp14:editId="28A00F2B">
             <wp:extent cx="4114800" cy="2149983"/>
@@ -616,7 +767,17 @@
         </w:numPr>
       </w:pPr>
       <w:r>
-        <w:t>Scroll to ncw_dashboard Semantic model</w:t>
+        <w:t xml:space="preserve">Scroll to </w:t>
+      </w:r>
+      <w:r>
+        <w:rPr>
+          <w:b/>
+          <w:bCs/>
+        </w:rPr>
+        <w:t>dashboard</w:t>
+      </w:r>
+      <w:r>
+        <w:t xml:space="preserve"> Semantic model</w:t>
       </w:r>
     </w:p>
     <w:p>
@@ -638,7 +799,6 @@
         <w:rPr>
           <w:noProof/>
         </w:rPr>
-        <w:lastRenderedPageBreak/>
         <w:drawing>
           <wp:inline distT="114300" distB="114300" distL="114300" distR="114300" wp14:anchorId="1F72A2F7" wp14:editId="0BE29601">
             <wp:extent cx="4114800" cy="2149983"/>
@@ -695,7 +855,13 @@
         </w:numPr>
       </w:pPr>
       <w:r>
-        <w:t>Clear Browser Cache: Sometimes, browsers cache the old version of the embedded report. Clear your browser's cache or open the WordPress page in an incognito/private browsing window to see if the changes appear.</w:t>
+        <w:t xml:space="preserve">Clear Browser Cache: Sometimes, browsers cache the old version of the embedded report. Clear your browser's cache or open the </w:t>
+      </w:r>
+      <w:r>
+        <w:t>website page</w:t>
+      </w:r>
+      <w:r>
+        <w:t xml:space="preserve"> in an incognito/private browsing window to see if the changes appear.</w:t>
       </w:r>
     </w:p>
     <w:p>
@@ -709,6 +875,7 @@
         <w:t>Check Power BI Service Status: Verify if there are any ongoing issues or outages with the Power BI Service that might be affecting your reports.</w:t>
       </w:r>
     </w:p>
+    <w:p/>
     <w:sectPr>
       <w:pgSz w:w="12240" w:h="15840"/>
       <w:pgMar w:top="1440" w:right="1440" w:bottom="1440" w:left="1440" w:header="720" w:footer="720" w:gutter="0"/>
@@ -720,8 +887,234 @@
 </file>
 
 <file path=word/numbering.xml><?xml version="1.0" encoding="utf-8"?>
-<w:numbering xmlns:wpc="http://schemas.microsoft.com/office/word/2010/wordprocessingCanvas" xmlns:cx="http://schemas.microsoft.com/office/drawing/2014/chartex" xmlns:cx1="http://schemas.microsoft.com/office/drawing/2015/9/8/chartex" xmlns:cx2="http://schemas.microsoft.com/office/drawing/2015/10/21/chartex" xmlns:cx3="http://schemas.microsoft.com/office/drawing/2016/5/9/chartex" xmlns:cx4="http://schemas.microsoft.com/office/drawing/2016/5/10/chartex" xmlns:cx5="http://schemas.microsoft.com/office/drawing/2016/5/11/chartex" xmlns:cx6="http://schemas.microsoft.com/office/drawing/2016/5/12/chartex" xmlns:cx7="http://schemas.microsoft.com/office/drawing/2016/5/13/chartex" xmlns:cx8="http://schemas.microsoft.com/office/drawing/2016/5/14/chartex" xmlns:mc="http://schemas.openxmlformats.org/markup-compatibility/2006" xmlns:aink="http://schemas.microsoft.com/office/drawing/2016/ink" xmlns:am3d="http://schemas.microsoft.com/office/drawing/2017/model3d" xmlns:o="urn:schemas-microsoft-com:office:office" xmlns:oel="http://schemas.microsoft.com/office/2019/extlst" xmlns:r="http://schemas.openxmlformats.org/officeDocument/2006/relationships" xmlns:m="http://schemas.openxmlformats.org/officeDocument/2006/math" xmlns:v="urn:schemas-microsoft-com:vml" xmlns:wp14="http://schemas.microsoft.com/office/word/2010/wordprocessingDrawing" xmlns:wp="http://schemas.openxmlformats.org/drawingml/2006/wordprocessingDrawing" xmlns:w10="urn:schemas-microsoft-com:office:word" xmlns:w="http://schemas.openxmlformats.org/wordprocessingml/2006/main" xmlns:w14="http://schemas.microsoft.com/office/word/2010/wordml" xmlns:w15="http://schemas.microsoft.com/office/word/2012/wordml" xmlns:w16cex="http://schemas.microsoft.com/office/word/2018/wordml/cex" xmlns:w16cid="http://schemas.microsoft.com/office/word/2016/wordml/cid" xmlns:w16="http://schemas.microsoft.com/office/word/2018/wordml" xmlns:w16du="http://schemas.microsoft.com/office/word/2023/wordml/word16du" xmlns:w16sdtdh="http://schemas.microsoft.com/office/word/2020/wordml/sdtdatahash" xmlns:w16se="http://schemas.microsoft.com/office/word/2015/wordml/symex" xmlns:wpg="http://schemas.microsoft.com/office/word/2010/wordprocessingGroup" xmlns:wpi="http://schemas.microsoft.com/office/word/2010/wordprocessingInk" xmlns:wne="http://schemas.microsoft.com/office/word/2006/wordml" xmlns:wps="http://schemas.microsoft.com/office/word/2010/wordprocessingShape" mc:Ignorable="w14 w15 w16se w16cid w16 w16cex w16sdtdh w16du wp14">
+<w:numbering xmlns:wpc="http://schemas.microsoft.com/office/word/2010/wordprocessingCanvas" xmlns:cx="http://schemas.microsoft.com/office/drawing/2014/chartex" xmlns:cx1="http://schemas.microsoft.com/office/drawing/2015/9/8/chartex" xmlns:cx2="http://schemas.microsoft.com/office/drawing/2015/10/21/chartex" xmlns:cx3="http://schemas.microsoft.com/office/drawing/2016/5/9/chartex" xmlns:cx4="http://schemas.microsoft.com/office/drawing/2016/5/10/chartex" xmlns:cx5="http://schemas.microsoft.com/office/drawing/2016/5/11/chartex" xmlns:cx6="http://schemas.microsoft.com/office/drawing/2016/5/12/chartex" xmlns:cx7="http://schemas.microsoft.com/office/drawing/2016/5/13/chartex" xmlns:cx8="http://schemas.microsoft.com/office/drawing/2016/5/14/chartex" xmlns:mc="http://schemas.openxmlformats.org/markup-compatibility/2006" xmlns:aink="http://schemas.microsoft.com/office/drawing/2016/ink" xmlns:am3d="http://schemas.microsoft.com/office/drawing/2017/model3d" xmlns:o="urn:schemas-microsoft-com:office:office" xmlns:oel="http://schemas.microsoft.com/office/2019/extlst" xmlns:r="http://schemas.openxmlformats.org/officeDocument/2006/relationships" xmlns:m="http://schemas.openxmlformats.org/officeDocument/2006/math" xmlns:v="urn:schemas-microsoft-com:vml" xmlns:wp14="http://schemas.microsoft.com/office/word/2010/wordprocessingDrawing" xmlns:wp="http://schemas.openxmlformats.org/drawingml/2006/wordprocessingDrawing" xmlns:w10="urn:schemas-microsoft-com:office:word" xmlns:w="http://schemas.openxmlformats.org/wordprocessingml/2006/main" xmlns:w14="http://schemas.microsoft.com/office/word/2010/wordml" xmlns:w15="http://schemas.microsoft.com/office/word/2012/wordml" xmlns:w16cex="http://schemas.microsoft.com/office/word/2018/wordml/cex" xmlns:w16cid="http://schemas.microsoft.com/office/word/2016/wordml/cid" xmlns:w16="http://schemas.microsoft.com/office/word/2018/wordml" xmlns:w16sdtdh="http://schemas.microsoft.com/office/word/2020/wordml/sdtdatahash" xmlns:w16se="http://schemas.microsoft.com/office/word/2015/wordml/symex" xmlns:wpg="http://schemas.microsoft.com/office/word/2010/wordprocessingGroup" xmlns:wpi="http://schemas.microsoft.com/office/word/2010/wordprocessingInk" xmlns:wne="http://schemas.microsoft.com/office/word/2006/wordml" xmlns:wps="http://schemas.microsoft.com/office/word/2010/wordprocessingShape" mc:Ignorable="w14 w15 w16se w16cid w16 w16cex w16sdtdh wp14">
   <w:abstractNum w:abstractNumId="0" w15:restartNumberingAfterBreak="0">
+    <w:nsid w:val="09CA4DEA"/>
+    <w:multiLevelType w:val="hybridMultilevel"/>
+    <w:tmpl w:val="BDA85AB4"/>
+    <w:lvl w:ilvl="0" w:tplc="04090001">
+      <w:start w:val="1"/>
+      <w:numFmt w:val="bullet"/>
+      <w:lvlText w:val=""/>
+      <w:lvlJc w:val="left"/>
+      <w:pPr>
+        <w:ind w:left="720" w:hanging="360"/>
+      </w:pPr>
+      <w:rPr>
+        <w:rFonts w:ascii="Symbol" w:hAnsi="Symbol" w:hint="default"/>
+      </w:rPr>
+    </w:lvl>
+    <w:lvl w:ilvl="1" w:tplc="04090003" w:tentative="1">
+      <w:start w:val="1"/>
+      <w:numFmt w:val="bullet"/>
+      <w:lvlText w:val="o"/>
+      <w:lvlJc w:val="left"/>
+      <w:pPr>
+        <w:ind w:left="1440" w:hanging="360"/>
+      </w:pPr>
+      <w:rPr>
+        <w:rFonts w:ascii="Courier New" w:hAnsi="Courier New" w:hint="default"/>
+      </w:rPr>
+    </w:lvl>
+    <w:lvl w:ilvl="2" w:tplc="04090005" w:tentative="1">
+      <w:start w:val="1"/>
+      <w:numFmt w:val="bullet"/>
+      <w:lvlText w:val=""/>
+      <w:lvlJc w:val="left"/>
+      <w:pPr>
+        <w:ind w:left="2160" w:hanging="360"/>
+      </w:pPr>
+      <w:rPr>
+        <w:rFonts w:ascii="Wingdings" w:hAnsi="Wingdings" w:hint="default"/>
+      </w:rPr>
+    </w:lvl>
+    <w:lvl w:ilvl="3" w:tplc="04090001" w:tentative="1">
+      <w:start w:val="1"/>
+      <w:numFmt w:val="bullet"/>
+      <w:lvlText w:val=""/>
+      <w:lvlJc w:val="left"/>
+      <w:pPr>
+        <w:ind w:left="2880" w:hanging="360"/>
+      </w:pPr>
+      <w:rPr>
+        <w:rFonts w:ascii="Symbol" w:hAnsi="Symbol" w:hint="default"/>
+      </w:rPr>
+    </w:lvl>
+    <w:lvl w:ilvl="4" w:tplc="04090003" w:tentative="1">
+      <w:start w:val="1"/>
+      <w:numFmt w:val="bullet"/>
+      <w:lvlText w:val="o"/>
+      <w:lvlJc w:val="left"/>
+      <w:pPr>
+        <w:ind w:left="3600" w:hanging="360"/>
+      </w:pPr>
+      <w:rPr>
+        <w:rFonts w:ascii="Courier New" w:hAnsi="Courier New" w:hint="default"/>
+      </w:rPr>
+    </w:lvl>
+    <w:lvl w:ilvl="5" w:tplc="04090005" w:tentative="1">
+      <w:start w:val="1"/>
+      <w:numFmt w:val="bullet"/>
+      <w:lvlText w:val=""/>
+      <w:lvlJc w:val="left"/>
+      <w:pPr>
+        <w:ind w:left="4320" w:hanging="360"/>
+      </w:pPr>
+      <w:rPr>
+        <w:rFonts w:ascii="Wingdings" w:hAnsi="Wingdings" w:hint="default"/>
+      </w:rPr>
+    </w:lvl>
+    <w:lvl w:ilvl="6" w:tplc="04090001" w:tentative="1">
+      <w:start w:val="1"/>
+      <w:numFmt w:val="bullet"/>
+      <w:lvlText w:val=""/>
+      <w:lvlJc w:val="left"/>
+      <w:pPr>
+        <w:ind w:left="5040" w:hanging="360"/>
+      </w:pPr>
+      <w:rPr>
+        <w:rFonts w:ascii="Symbol" w:hAnsi="Symbol" w:hint="default"/>
+      </w:rPr>
+    </w:lvl>
+    <w:lvl w:ilvl="7" w:tplc="04090003" w:tentative="1">
+      <w:start w:val="1"/>
+      <w:numFmt w:val="bullet"/>
+      <w:lvlText w:val="o"/>
+      <w:lvlJc w:val="left"/>
+      <w:pPr>
+        <w:ind w:left="5760" w:hanging="360"/>
+      </w:pPr>
+      <w:rPr>
+        <w:rFonts w:ascii="Courier New" w:hAnsi="Courier New" w:hint="default"/>
+      </w:rPr>
+    </w:lvl>
+    <w:lvl w:ilvl="8" w:tplc="04090005" w:tentative="1">
+      <w:start w:val="1"/>
+      <w:numFmt w:val="bullet"/>
+      <w:lvlText w:val=""/>
+      <w:lvlJc w:val="left"/>
+      <w:pPr>
+        <w:ind w:left="6480" w:hanging="360"/>
+      </w:pPr>
+      <w:rPr>
+        <w:rFonts w:ascii="Wingdings" w:hAnsi="Wingdings" w:hint="default"/>
+      </w:rPr>
+    </w:lvl>
+  </w:abstractNum>
+  <w:abstractNum w:abstractNumId="1" w15:restartNumberingAfterBreak="0">
+    <w:nsid w:val="124F1C2C"/>
+    <w:multiLevelType w:val="hybridMultilevel"/>
+    <w:tmpl w:val="FC480542"/>
+    <w:lvl w:ilvl="0" w:tplc="04090001">
+      <w:start w:val="1"/>
+      <w:numFmt w:val="bullet"/>
+      <w:lvlText w:val=""/>
+      <w:lvlJc w:val="left"/>
+      <w:pPr>
+        <w:ind w:left="720" w:hanging="360"/>
+      </w:pPr>
+      <w:rPr>
+        <w:rFonts w:ascii="Symbol" w:hAnsi="Symbol" w:hint="default"/>
+      </w:rPr>
+    </w:lvl>
+    <w:lvl w:ilvl="1" w:tplc="04090003">
+      <w:start w:val="1"/>
+      <w:numFmt w:val="bullet"/>
+      <w:lvlText w:val="o"/>
+      <w:lvlJc w:val="left"/>
+      <w:pPr>
+        <w:ind w:left="1440" w:hanging="360"/>
+      </w:pPr>
+      <w:rPr>
+        <w:rFonts w:ascii="Courier New" w:hAnsi="Courier New" w:hint="default"/>
+      </w:rPr>
+    </w:lvl>
+    <w:lvl w:ilvl="2" w:tplc="04090005" w:tentative="1">
+      <w:start w:val="1"/>
+      <w:numFmt w:val="bullet"/>
+      <w:lvlText w:val=""/>
+      <w:lvlJc w:val="left"/>
+      <w:pPr>
+        <w:ind w:left="2160" w:hanging="360"/>
+      </w:pPr>
+      <w:rPr>
+        <w:rFonts w:ascii="Wingdings" w:hAnsi="Wingdings" w:hint="default"/>
+      </w:rPr>
+    </w:lvl>
+    <w:lvl w:ilvl="3" w:tplc="04090001" w:tentative="1">
+      <w:start w:val="1"/>
+      <w:numFmt w:val="bullet"/>
+      <w:lvlText w:val=""/>
+      <w:lvlJc w:val="left"/>
+      <w:pPr>
+        <w:ind w:left="2880" w:hanging="360"/>
+      </w:pPr>
+      <w:rPr>
+        <w:rFonts w:ascii="Symbol" w:hAnsi="Symbol" w:hint="default"/>
+      </w:rPr>
+    </w:lvl>
+    <w:lvl w:ilvl="4" w:tplc="04090003" w:tentative="1">
+      <w:start w:val="1"/>
+      <w:numFmt w:val="bullet"/>
+      <w:lvlText w:val="o"/>
+      <w:lvlJc w:val="left"/>
+      <w:pPr>
+        <w:ind w:left="3600" w:hanging="360"/>
+      </w:pPr>
+      <w:rPr>
+        <w:rFonts w:ascii="Courier New" w:hAnsi="Courier New" w:hint="default"/>
+      </w:rPr>
+    </w:lvl>
+    <w:lvl w:ilvl="5" w:tplc="04090005" w:tentative="1">
+      <w:start w:val="1"/>
+      <w:numFmt w:val="bullet"/>
+      <w:lvlText w:val=""/>
+      <w:lvlJc w:val="left"/>
+      <w:pPr>
+        <w:ind w:left="4320" w:hanging="360"/>
+      </w:pPr>
+      <w:rPr>
+        <w:rFonts w:ascii="Wingdings" w:hAnsi="Wingdings" w:hint="default"/>
+      </w:rPr>
+    </w:lvl>
+    <w:lvl w:ilvl="6" w:tplc="04090001" w:tentative="1">
+      <w:start w:val="1"/>
+      <w:numFmt w:val="bullet"/>
+      <w:lvlText w:val=""/>
+      <w:lvlJc w:val="left"/>
+      <w:pPr>
+        <w:ind w:left="5040" w:hanging="360"/>
+      </w:pPr>
+      <w:rPr>
+        <w:rFonts w:ascii="Symbol" w:hAnsi="Symbol" w:hint="default"/>
+      </w:rPr>
+    </w:lvl>
+    <w:lvl w:ilvl="7" w:tplc="04090003" w:tentative="1">
+      <w:start w:val="1"/>
+      <w:numFmt w:val="bullet"/>
+      <w:lvlText w:val="o"/>
+      <w:lvlJc w:val="left"/>
+      <w:pPr>
+        <w:ind w:left="5760" w:hanging="360"/>
+      </w:pPr>
+      <w:rPr>
+        <w:rFonts w:ascii="Courier New" w:hAnsi="Courier New" w:hint="default"/>
+      </w:rPr>
+    </w:lvl>
+    <w:lvl w:ilvl="8" w:tplc="04090005" w:tentative="1">
+      <w:start w:val="1"/>
+      <w:numFmt w:val="bullet"/>
+      <w:lvlText w:val=""/>
+      <w:lvlJc w:val="left"/>
+      <w:pPr>
+        <w:ind w:left="6480" w:hanging="360"/>
+      </w:pPr>
+      <w:rPr>
+        <w:rFonts w:ascii="Wingdings" w:hAnsi="Wingdings" w:hint="default"/>
+      </w:rPr>
+    </w:lvl>
+  </w:abstractNum>
+  <w:abstractNum w:abstractNumId="2" w15:restartNumberingAfterBreak="0">
     <w:nsid w:val="2CD52377"/>
     <w:multiLevelType w:val="multilevel"/>
     <w:tmpl w:val="6ADAB0E2"/>
@@ -834,7 +1227,7 @@
       </w:rPr>
     </w:lvl>
   </w:abstractNum>
-  <w:abstractNum w:abstractNumId="1" w15:restartNumberingAfterBreak="0">
+  <w:abstractNum w:abstractNumId="3" w15:restartNumberingAfterBreak="0">
     <w:nsid w:val="73320C50"/>
     <w:multiLevelType w:val="multilevel"/>
     <w:tmpl w:val="018A6A16"/>
@@ -948,16 +1341,22 @@
     </w:lvl>
   </w:abstractNum>
   <w:num w:numId="1" w16cid:durableId="1004280580">
+    <w:abstractNumId w:val="3"/>
+  </w:num>
+  <w:num w:numId="2" w16cid:durableId="1313362643">
+    <w:abstractNumId w:val="2"/>
+  </w:num>
+  <w:num w:numId="3" w16cid:durableId="1656840942">
     <w:abstractNumId w:val="1"/>
   </w:num>
-  <w:num w:numId="2" w16cid:durableId="1313362643">
+  <w:num w:numId="4" w16cid:durableId="1208495106">
     <w:abstractNumId w:val="0"/>
   </w:num>
 </w:numbering>
 </file>
 
 <file path=word/styles.xml><?xml version="1.0" encoding="utf-8"?>
-<w:styles xmlns:mc="http://schemas.openxmlformats.org/markup-compatibility/2006" xmlns:r="http://schemas.openxmlformats.org/officeDocument/2006/relationships" xmlns:w="http://schemas.openxmlformats.org/wordprocessingml/2006/main" xmlns:w14="http://schemas.microsoft.com/office/word/2010/wordml" xmlns:w15="http://schemas.microsoft.com/office/word/2012/wordml" xmlns:w16cex="http://schemas.microsoft.com/office/word/2018/wordml/cex" xmlns:w16cid="http://schemas.microsoft.com/office/word/2016/wordml/cid" xmlns:w16="http://schemas.microsoft.com/office/word/2018/wordml" xmlns:w16du="http://schemas.microsoft.com/office/word/2023/wordml/word16du" xmlns:w16sdtdh="http://schemas.microsoft.com/office/word/2020/wordml/sdtdatahash" xmlns:w16se="http://schemas.microsoft.com/office/word/2015/wordml/symex" mc:Ignorable="w14 w15 w16se w16cid w16 w16cex w16sdtdh w16du">
+<w:styles xmlns:mc="http://schemas.openxmlformats.org/markup-compatibility/2006" xmlns:r="http://schemas.openxmlformats.org/officeDocument/2006/relationships" xmlns:w="http://schemas.openxmlformats.org/wordprocessingml/2006/main" xmlns:w14="http://schemas.microsoft.com/office/word/2010/wordml" xmlns:w15="http://schemas.microsoft.com/office/word/2012/wordml" xmlns:w16cex="http://schemas.microsoft.com/office/word/2018/wordml/cex" xmlns:w16cid="http://schemas.microsoft.com/office/word/2016/wordml/cid" xmlns:w16="http://schemas.microsoft.com/office/word/2018/wordml" xmlns:w16sdtdh="http://schemas.microsoft.com/office/word/2020/wordml/sdtdatahash" xmlns:w16se="http://schemas.microsoft.com/office/word/2015/wordml/symex" mc:Ignorable="w14 w15 w16se w16cid w16 w16cex w16sdtdh">
   <w:docDefaults>
     <w:rPrDefault>
       <w:rPr>
@@ -1528,6 +1927,17 @@
       <w:szCs w:val="30"/>
     </w:rPr>
   </w:style>
+  <w:style w:type="paragraph" w:styleId="ListParagraph">
+    <w:name w:val="List Paragraph"/>
+    <w:basedOn w:val="Normal"/>
+    <w:uiPriority w:val="34"/>
+    <w:qFormat/>
+    <w:rsid w:val="0083070D"/>
+    <w:pPr>
+      <w:ind w:left="720"/>
+      <w:contextualSpacing/>
+    </w:pPr>
+  </w:style>
 </w:styles>
 </file>
 

</xml_diff>